<commit_message>
update prototype with latest requirements
</commit_message>
<xml_diff>
--- a/Development/Prototype/Installation/Client - Server Instructions.docx
+++ b/Development/Prototype/Installation/Client - Server Instructions.docx
@@ -6,7 +6,7 @@
       <w:pPr>
         <w:spacing w:after="0"/>
         <w:rPr>
-          <w:rFonts w:ascii="Arial" w:hAnsi="Arial" w:cs="Arial"/>
+          <w:rFonts w:ascii="Arial" w:hAnsi="Arial" w:cs="Arial" w:hint="cs"/>
           <w:color w:val="000000"/>
           <w:sz w:val="23"/>
           <w:szCs w:val="23"/>
@@ -220,7 +220,7 @@
           <w:sz w:val="23"/>
           <w:szCs w:val="23"/>
         </w:rPr>
-        <w:t>file</w:t>
+        <w:t>Physician</w:t>
       </w:r>
       <w:r>
         <w:rPr>
@@ -361,27 +361,27 @@
         </w:rPr>
         <w:t xml:space="preserve">, רשום את המיקום, נניח </w:t>
       </w:r>
-      <w:r>
-        <w:rPr>
-          <w:rFonts w:ascii="Arial" w:hAnsi="Arial" w:cs="Arial"/>
-          <w:color w:val="000000"/>
-          <w:sz w:val="23"/>
-          <w:szCs w:val="23"/>
-        </w:rPr>
-        <w:t>Desktop</w:t>
-      </w:r>
-      <w:r>
-        <w:rPr>
-          <w:rFonts w:ascii="Arial" w:hAnsi="Arial" w:cs="Arial"/>
-          <w:color w:val="000000"/>
-          <w:sz w:val="23"/>
-          <w:szCs w:val="23"/>
-          <w:rtl/>
-        </w:rPr>
-        <w:t xml:space="preserve">. </w:t>
-      </w:r>
       <w:bookmarkStart w:id="0" w:name="_GoBack"/>
       <w:bookmarkEnd w:id="0"/>
+      <w:r>
+        <w:rPr>
+          <w:rFonts w:ascii="Arial" w:hAnsi="Arial" w:cs="Arial"/>
+          <w:color w:val="000000"/>
+          <w:sz w:val="23"/>
+          <w:szCs w:val="23"/>
+        </w:rPr>
+        <w:t>Desktop</w:t>
+      </w:r>
+      <w:r>
+        <w:rPr>
+          <w:rFonts w:ascii="Arial" w:hAnsi="Arial" w:cs="Arial"/>
+          <w:color w:val="000000"/>
+          <w:sz w:val="23"/>
+          <w:szCs w:val="23"/>
+          <w:rtl/>
+        </w:rPr>
+        <w:t xml:space="preserve">. </w:t>
+      </w:r>
     </w:p>
     <w:p>
       <w:pPr>
@@ -2091,7 +2091,7 @@
 </file>
 
 <file path=customXml/itemProps1.xml><?xml version="1.0" encoding="utf-8"?>
-<ds:datastoreItem xmlns:ds="http://schemas.openxmlformats.org/officeDocument/2006/customXml" ds:itemID="{E75F73C2-CFF6-462D-9B38-02E81646628D}">
+<ds:datastoreItem xmlns:ds="http://schemas.openxmlformats.org/officeDocument/2006/customXml" ds:itemID="{408A0704-DF79-4706-A4E1-CB475A8E0DEF}">
   <ds:schemaRefs>
     <ds:schemaRef ds:uri="http://schemas.openxmlformats.org/officeDocument/2006/bibliography"/>
   </ds:schemaRefs>

</xml_diff>